<commit_message>
image and report update
</commit_message>
<xml_diff>
--- a/Documentation/01 - Planning/Kanban Process.docx
+++ b/Documentation/01 - Planning/Kanban Process.docx
@@ -77,7 +77,7 @@
                         <w:sz w:val="88"/>
                         <w:szCs w:val="88"/>
                       </w:rPr>
-                      <w:t xml:space="preserve">Kanban Process </w:t>
+                      <w:t>Kanban Process</w:t>
                     </w:r>
                   </w:p>
                 </w:sdtContent>
@@ -419,6 +419,8 @@
       </w:r>
     </w:p>
     <w:p>
+      <w:bookmarkStart w:id="0" w:name="_Hlk512692939"/>
+      <w:bookmarkStart w:id="1" w:name="_GoBack"/>
       <w:r>
         <w:t>Trello</w:t>
       </w:r>
@@ -426,270 +428,179 @@
         <w:t xml:space="preserve"> is an online project management application that will be used for the digital boards and cards it can visualise. </w:t>
       </w:r>
       <w:r>
-        <w:t>This online application will be used to manage the project, this includes harnessing requirements and listing work to be completed. 3 boards will be created for the project:</w:t>
+        <w:t xml:space="preserve">This online application will be used to manage the project, this includes harnessing requirements </w:t>
+      </w:r>
+      <w:r>
+        <w:t>of</w:t>
+      </w:r>
+      <w:r>
+        <w:t xml:space="preserve"> work to be completed. </w:t>
+      </w:r>
+      <w:r>
+        <w:t>One air quality mapping board will be used.</w:t>
+      </w:r>
+    </w:p>
+    <w:bookmarkEnd w:id="0"/>
+    <w:bookmarkEnd w:id="1"/>
+    <w:p>
+      <w:pPr>
+        <w:pStyle w:val="Heading2"/>
+      </w:pPr>
+      <w:r>
+        <w:t>Air Quality Mapping Work</w:t>
       </w:r>
     </w:p>
     <w:p>
       <w:pPr>
-        <w:pStyle w:val="ListParagraph"/>
-        <w:numPr>
-          <w:ilvl w:val="0"/>
-          <w:numId w:val="2"/>
-        </w:numPr>
-      </w:pPr>
-      <w:r>
-        <w:t>Monitoring Requirements</w:t>
+        <w:pStyle w:val="Heading3"/>
+      </w:pPr>
+      <w:r>
+        <w:t>Work</w:t>
       </w:r>
     </w:p>
     <w:p>
-      <w:pPr>
-        <w:pStyle w:val="ListParagraph"/>
-        <w:numPr>
-          <w:ilvl w:val="0"/>
-          <w:numId w:val="2"/>
-        </w:numPr>
-      </w:pPr>
-      <w:r>
-        <w:t>Visualisation Requirements</w:t>
+      <w:r>
+        <w:t xml:space="preserve">At the start of the project this will contain all </w:t>
+      </w:r>
+      <w:r>
+        <w:t>cards</w:t>
+      </w:r>
+      <w:r>
+        <w:t xml:space="preserve"> that need to be completed</w:t>
+      </w:r>
+      <w:r>
+        <w:t xml:space="preserve"> until the</w:t>
+      </w:r>
+      <w:r>
+        <w:t xml:space="preserve"> </w:t>
+      </w:r>
+      <w:r>
+        <w:t>card</w:t>
+      </w:r>
+      <w:r>
+        <w:t xml:space="preserve"> needs to be allocated to another column. </w:t>
       </w:r>
     </w:p>
     <w:p>
       <w:pPr>
-        <w:pStyle w:val="ListParagraph"/>
-        <w:numPr>
-          <w:ilvl w:val="0"/>
-          <w:numId w:val="2"/>
-        </w:numPr>
-      </w:pPr>
-      <w:r>
-        <w:t>Air Quality Mapping Work</w:t>
+        <w:pStyle w:val="Heading3"/>
+      </w:pPr>
+      <w:r>
+        <w:t>Work in progress (WIP)</w:t>
       </w:r>
     </w:p>
     <w:p>
-      <w:pPr>
-        <w:pStyle w:val="Heading2"/>
-      </w:pPr>
-      <w:r>
-        <w:t>Monitoring and Visualisation Requirements</w:t>
+      <w:r>
+        <w:t xml:space="preserve">When a </w:t>
+      </w:r>
+      <w:r>
+        <w:t>card</w:t>
+      </w:r>
+      <w:r>
+        <w:t xml:space="preserve"> is currently being worked on it should be moved to the WIP column. A maximum of 3 </w:t>
+      </w:r>
+      <w:r>
+        <w:t>cards</w:t>
+      </w:r>
+      <w:r>
+        <w:t xml:space="preserve"> should be in the work in progress task at one time, if multiple </w:t>
+      </w:r>
+      <w:r>
+        <w:t>cards</w:t>
+      </w:r>
+      <w:r>
+        <w:t xml:space="preserve"> are dependent on each other then the “depends on another task” </w:t>
+      </w:r>
+      <w:r>
+        <w:t>should be used</w:t>
+      </w:r>
+      <w:r>
+        <w:t>.</w:t>
       </w:r>
     </w:p>
     <w:p>
-      <w:r>
-        <w:t>These two boards will contain four columns each:</w:t>
+      <w:pPr>
+        <w:pStyle w:val="Heading3"/>
+      </w:pPr>
+      <w:r>
+        <w:t>On hold</w:t>
       </w:r>
     </w:p>
     <w:p>
-      <w:pPr>
-        <w:pStyle w:val="ListParagraph"/>
-        <w:numPr>
-          <w:ilvl w:val="0"/>
-          <w:numId w:val="3"/>
-        </w:numPr>
-      </w:pPr>
-      <w:r>
-        <w:t>Requirement</w:t>
+      <w:r>
+        <w:t xml:space="preserve">If a </w:t>
+      </w:r>
+      <w:r>
+        <w:t>card</w:t>
+      </w:r>
+      <w:r>
+        <w:t xml:space="preserve"> has been put on hold for any reason (e.g. other work needs doing) then it should be moved to this column</w:t>
+      </w:r>
+      <w:r>
+        <w:t>. It will return to the WIP column when work is being continued on the card.</w:t>
       </w:r>
     </w:p>
     <w:p>
       <w:pPr>
-        <w:pStyle w:val="ListParagraph"/>
-        <w:numPr>
-          <w:ilvl w:val="0"/>
-          <w:numId w:val="3"/>
-        </w:numPr>
-      </w:pPr>
-      <w:r>
-        <w:t>Implemented</w:t>
+        <w:pStyle w:val="Heading3"/>
+      </w:pPr>
+      <w:r>
+        <w:t>Depends on another task</w:t>
       </w:r>
     </w:p>
     <w:p>
-      <w:pPr>
-        <w:pStyle w:val="ListParagraph"/>
-        <w:numPr>
-          <w:ilvl w:val="0"/>
-          <w:numId w:val="3"/>
-        </w:numPr>
-      </w:pPr>
-      <w:r>
-        <w:t>Test Failed</w:t>
+      <w:r>
+        <w:t>If a card has been worked on but relies on another task to be completed, then it should be moved to this column, once work resumes it should be moved back to the WIP column.</w:t>
       </w:r>
     </w:p>
     <w:p>
       <w:pPr>
-        <w:pStyle w:val="ListParagraph"/>
-        <w:numPr>
-          <w:ilvl w:val="0"/>
-          <w:numId w:val="3"/>
-        </w:numPr>
-      </w:pPr>
-      <w:r>
-        <w:t>Test Passed</w:t>
+        <w:pStyle w:val="Heading3"/>
+      </w:pPr>
+      <w:r>
+        <w:t>Complete/Done</w:t>
       </w:r>
     </w:p>
     <w:p>
       <w:r>
-        <w:t>All requirements will be listed in the requirements column until implemented. Once implemented the requirement will be tested and will either be placed in failed or passed.</w:t>
+        <w:t>Once the work has been completed for a task it should be moved to this column.</w:t>
       </w:r>
     </w:p>
     <w:p>
       <w:pPr>
-        <w:pStyle w:val="Heading2"/>
-      </w:pPr>
-      <w:r>
-        <w:t>Air Quality Mapping Work</w:t>
+        <w:pStyle w:val="Heading1"/>
+      </w:pPr>
+      <w:r>
+        <w:t>Gantt Chart</w:t>
       </w:r>
     </w:p>
     <w:p>
-      <w:pPr>
-        <w:pStyle w:val="Heading3"/>
-      </w:pPr>
-      <w:r>
-        <w:t>Work</w:t>
+      <w:r>
+        <w:t xml:space="preserve">A </w:t>
+      </w:r>
+      <w:proofErr w:type="spellStart"/>
+      <w:r>
+        <w:t>gantt</w:t>
+      </w:r>
+      <w:proofErr w:type="spellEnd"/>
+      <w:r>
+        <w:t xml:space="preserve"> chart should be maintained alongside the Kanban process. The </w:t>
+      </w:r>
+      <w:proofErr w:type="spellStart"/>
+      <w:r>
+        <w:t>gantt</w:t>
+      </w:r>
+      <w:proofErr w:type="spellEnd"/>
+      <w:r>
+        <w:t xml:space="preserve"> chart will show the progress of each major task and will be a method of logging time management and workload.</w:t>
+      </w:r>
+      <w:r>
+        <w:t xml:space="preserve"> </w:t>
       </w:r>
     </w:p>
     <w:p>
       <w:r>
-        <w:t xml:space="preserve">At the start of the project this will contain all </w:t>
-      </w:r>
-      <w:r>
-        <w:t>cards</w:t>
-      </w:r>
-      <w:r>
-        <w:t xml:space="preserve"> that need to be completed</w:t>
-      </w:r>
-      <w:r>
-        <w:t xml:space="preserve"> until the</w:t>
-      </w:r>
-      <w:r>
-        <w:t xml:space="preserve"> </w:t>
-      </w:r>
-      <w:r>
-        <w:t>card</w:t>
-      </w:r>
-      <w:r>
-        <w:t xml:space="preserve"> needs to be allocated to another column. </w:t>
-      </w:r>
-    </w:p>
-    <w:p>
-      <w:pPr>
-        <w:pStyle w:val="Heading3"/>
-      </w:pPr>
-      <w:r>
-        <w:t>Work in progress (WIP)</w:t>
-      </w:r>
-    </w:p>
-    <w:p>
-      <w:r>
-        <w:t xml:space="preserve">When a </w:t>
-      </w:r>
-      <w:r>
-        <w:t>card</w:t>
-      </w:r>
-      <w:r>
-        <w:t xml:space="preserve"> is currently being worked on it should be moved to the WIP column. A maximum of 3 </w:t>
-      </w:r>
-      <w:r>
-        <w:t>cards</w:t>
-      </w:r>
-      <w:r>
-        <w:t xml:space="preserve"> should be in the work in progress task at one time, if multiple </w:t>
-      </w:r>
-      <w:r>
-        <w:t>cards</w:t>
-      </w:r>
-      <w:r>
-        <w:t xml:space="preserve"> are dependent on each other then the “depends on another task” </w:t>
-      </w:r>
-      <w:r>
-        <w:t>should be used</w:t>
-      </w:r>
-      <w:r>
-        <w:t>.</w:t>
-      </w:r>
-    </w:p>
-    <w:p>
-      <w:pPr>
-        <w:pStyle w:val="Heading3"/>
-      </w:pPr>
-      <w:r>
         <w:lastRenderedPageBreak/>
-        <w:t>On hold</w:t>
-      </w:r>
-    </w:p>
-    <w:p>
-      <w:r>
-        <w:t xml:space="preserve">If a </w:t>
-      </w:r>
-      <w:r>
-        <w:t>card</w:t>
-      </w:r>
-      <w:r>
-        <w:t xml:space="preserve"> has been put on hold for any reason (e.g. other work needs doing) then it should be moved to this column</w:t>
-      </w:r>
-      <w:r>
-        <w:t>. It will return to the WIP column when work is being continued on the card.</w:t>
-      </w:r>
-    </w:p>
-    <w:p>
-      <w:pPr>
-        <w:pStyle w:val="Heading3"/>
-      </w:pPr>
-      <w:r>
-        <w:t>Depends on another task</w:t>
-      </w:r>
-    </w:p>
-    <w:p>
-      <w:r>
-        <w:t>If a card has been worked on but relies on another task to be completed, then it should be moved to this column, once work resumes it should be moved back to the WIP column.</w:t>
-      </w:r>
-    </w:p>
-    <w:p>
-      <w:pPr>
-        <w:pStyle w:val="Heading3"/>
-      </w:pPr>
-      <w:r>
-        <w:t>Complete/Done</w:t>
-      </w:r>
-    </w:p>
-    <w:p>
-      <w:r>
-        <w:t>Once the work has been completed for a task it should be moved to this column.</w:t>
-      </w:r>
-    </w:p>
-    <w:p>
-      <w:pPr>
-        <w:pStyle w:val="Heading1"/>
-      </w:pPr>
-      <w:r>
-        <w:t>Gantt Chart</w:t>
-      </w:r>
-    </w:p>
-    <w:p>
-      <w:r>
-        <w:t xml:space="preserve">A </w:t>
-      </w:r>
-      <w:proofErr w:type="spellStart"/>
-      <w:r>
-        <w:t>gantt</w:t>
-      </w:r>
-      <w:proofErr w:type="spellEnd"/>
-      <w:r>
-        <w:t xml:space="preserve"> chart should be maintained alongside the Kanban process. The </w:t>
-      </w:r>
-      <w:proofErr w:type="spellStart"/>
-      <w:r>
-        <w:t>gantt</w:t>
-      </w:r>
-      <w:proofErr w:type="spellEnd"/>
-      <w:r>
-        <w:t xml:space="preserve"> chart will show the progress of each major task and will be a method of logging time management and workload.</w:t>
-      </w:r>
-      <w:r>
-        <w:t xml:space="preserve"> </w:t>
-      </w:r>
-    </w:p>
-    <w:p>
-      <w:r>
         <w:t xml:space="preserve">A </w:t>
       </w:r>
       <w:proofErr w:type="spellStart"/>
@@ -1792,6 +1703,8 @@
     <w:rsid w:val="00274690"/>
     <w:rsid w:val="00336000"/>
     <w:rsid w:val="00337C59"/>
+    <w:rsid w:val="003772B3"/>
+    <w:rsid w:val="003A3129"/>
     <w:rsid w:val="00567950"/>
     <w:rsid w:val="008241EF"/>
     <w:rsid w:val="00866E7A"/>

</xml_diff>